<commit_message>
update doc with link
</commit_message>
<xml_diff>
--- a/Team Poker.docx
+++ b/Team Poker.docx
@@ -52,9 +52,27 @@
     </w:p>
     <w:p>
       <w:r>
+        <w:t xml:space="preserve">Project Code Base: </w:t>
+      </w:r>
+      <w:hyperlink r:id="rId5" w:history="1">
+        <w:r>
+          <w:rPr>
+            <w:rStyle w:val="Hyperlink"/>
+          </w:rPr>
+          <w:t>https://github.com/Richard19Perez77/JS_team_poker/</w:t>
+        </w:r>
+      </w:hyperlink>
+      <w:r>
+        <w:t xml:space="preserve"> </w:t>
+      </w:r>
+      <w:bookmarkStart w:id="0" w:name="_GoBack"/>
+      <w:bookmarkEnd w:id="0"/>
+    </w:p>
+    <w:p>
+      <w:r>
         <w:rPr>
           <w:noProof/>
-          <w:lang w:bidi="th-TH"/>
+          <w:lang w:eastAsia="en-US"/>
         </w:rPr>
         <w:lastRenderedPageBreak/>
         <w:drawing>
@@ -75,7 +93,7 @@
                     </pic:cNvPicPr>
                   </pic:nvPicPr>
                   <pic:blipFill>
-                    <a:blip r:embed="rId5">
+                    <a:blip r:embed="rId6">
                       <a:extLst>
                         <a:ext uri="{28A0092B-C50C-407E-A947-70E740481C1C}">
                           <a14:useLocalDpi xmlns:a14="http://schemas.microsoft.com/office/drawing/2010/main" val="0"/>
@@ -146,7 +164,7 @@
       <w:r>
         <w:rPr>
           <w:noProof/>
-          <w:lang w:bidi="th-TH"/>
+          <w:lang w:eastAsia="en-US"/>
         </w:rPr>
         <w:drawing>
           <wp:inline distT="0" distB="0" distL="0" distR="0">
@@ -166,7 +184,7 @@
                     </pic:cNvPicPr>
                   </pic:nvPicPr>
                   <pic:blipFill>
-                    <a:blip r:embed="rId6">
+                    <a:blip r:embed="rId7">
                       <a:extLst>
                         <a:ext uri="{28A0092B-C50C-407E-A947-70E740481C1C}">
                           <a14:useLocalDpi xmlns:a14="http://schemas.microsoft.com/office/drawing/2010/main" val="0"/>
@@ -258,7 +276,7 @@
       <w:r>
         <w:rPr>
           <w:noProof/>
-          <w:lang w:bidi="th-TH"/>
+          <w:lang w:eastAsia="en-US"/>
         </w:rPr>
         <w:drawing>
           <wp:inline distT="0" distB="0" distL="0" distR="0">
@@ -278,7 +296,7 @@
                     </pic:cNvPicPr>
                   </pic:nvPicPr>
                   <pic:blipFill>
-                    <a:blip r:embed="rId7">
+                    <a:blip r:embed="rId8">
                       <a:extLst>
                         <a:ext uri="{28A0092B-C50C-407E-A947-70E740481C1C}">
                           <a14:useLocalDpi xmlns:a14="http://schemas.microsoft.com/office/drawing/2010/main" val="0"/>
@@ -333,7 +351,7 @@
       <w:r>
         <w:rPr>
           <w:noProof/>
-          <w:lang w:bidi="th-TH"/>
+          <w:lang w:eastAsia="en-US"/>
         </w:rPr>
         <w:drawing>
           <wp:inline distT="0" distB="0" distL="0" distR="0">
@@ -353,7 +371,7 @@
                     </pic:cNvPicPr>
                   </pic:nvPicPr>
                   <pic:blipFill>
-                    <a:blip r:embed="rId8">
+                    <a:blip r:embed="rId9">
                       <a:extLst>
                         <a:ext uri="{28A0092B-C50C-407E-A947-70E740481C1C}">
                           <a14:useLocalDpi xmlns:a14="http://schemas.microsoft.com/office/drawing/2010/main" val="0"/>
@@ -423,7 +441,7 @@
       <w:r>
         <w:rPr>
           <w:noProof/>
-          <w:lang w:bidi="th-TH"/>
+          <w:lang w:eastAsia="en-US"/>
         </w:rPr>
         <w:drawing>
           <wp:inline distT="0" distB="0" distL="0" distR="0">
@@ -438,63 +456,6 @@
                 <pic:pic xmlns:pic="http://schemas.openxmlformats.org/drawingml/2006/picture">
                   <pic:nvPicPr>
                     <pic:cNvPr id="0" name="Picture 8" descr="E:\games\team poker - card game\poker start\cards\2s.jpg"/>
-                    <pic:cNvPicPr>
-                      <a:picLocks noChangeAspect="1" noChangeArrowheads="1"/>
-                    </pic:cNvPicPr>
-                  </pic:nvPicPr>
-                  <pic:blipFill>
-                    <a:blip r:embed="rId9">
-                      <a:extLst>
-                        <a:ext uri="{28A0092B-C50C-407E-A947-70E740481C1C}">
-                          <a14:useLocalDpi xmlns:a14="http://schemas.microsoft.com/office/drawing/2010/main" val="0"/>
-                        </a:ext>
-                      </a:extLst>
-                    </a:blip>
-                    <a:srcRect/>
-                    <a:stretch>
-                      <a:fillRect/>
-                    </a:stretch>
-                  </pic:blipFill>
-                  <pic:spPr bwMode="auto">
-                    <a:xfrm>
-                      <a:off x="0" y="0"/>
-                      <a:ext cx="762000" cy="952500"/>
-                    </a:xfrm>
-                    <a:prstGeom prst="rect">
-                      <a:avLst/>
-                    </a:prstGeom>
-                    <a:noFill/>
-                    <a:ln>
-                      <a:noFill/>
-                    </a:ln>
-                  </pic:spPr>
-                </pic:pic>
-              </a:graphicData>
-            </a:graphic>
-          </wp:inline>
-        </w:drawing>
-      </w:r>
-      <w:r>
-        <w:t xml:space="preserve"> </w:t>
-      </w:r>
-      <w:r>
-        <w:rPr>
-          <w:noProof/>
-          <w:lang w:bidi="th-TH"/>
-        </w:rPr>
-        <w:drawing>
-          <wp:inline distT="0" distB="0" distL="0" distR="0">
-            <wp:extent cx="762000" cy="952500"/>
-            <wp:effectExtent l="0" t="0" r="0" b="0"/>
-            <wp:docPr id="7" name="Picture 7" descr="E:\games\team poker - card game\poker start\cards\2h.jpg"/>
-            <wp:cNvGraphicFramePr>
-              <a:graphicFrameLocks xmlns:a="http://schemas.openxmlformats.org/drawingml/2006/main" noChangeAspect="1"/>
-            </wp:cNvGraphicFramePr>
-            <a:graphic xmlns:a="http://schemas.openxmlformats.org/drawingml/2006/main">
-              <a:graphicData uri="http://schemas.openxmlformats.org/drawingml/2006/picture">
-                <pic:pic xmlns:pic="http://schemas.openxmlformats.org/drawingml/2006/picture">
-                  <pic:nvPicPr>
-                    <pic:cNvPr id="0" name="Picture 7" descr="E:\games\team poker - card game\poker start\cards\2h.jpg"/>
                     <pic:cNvPicPr>
                       <a:picLocks noChangeAspect="1" noChangeArrowheads="1"/>
                     </pic:cNvPicPr>
@@ -537,13 +498,13 @@
       <w:r>
         <w:rPr>
           <w:noProof/>
-          <w:lang w:bidi="th-TH"/>
+          <w:lang w:eastAsia="en-US"/>
         </w:rPr>
         <w:drawing>
           <wp:inline distT="0" distB="0" distL="0" distR="0">
             <wp:extent cx="762000" cy="952500"/>
             <wp:effectExtent l="0" t="0" r="0" b="0"/>
-            <wp:docPr id="6" name="Picture 6" descr="E:\games\team poker - card game\poker start\cards\2d.jpg"/>
+            <wp:docPr id="7" name="Picture 7" descr="E:\games\team poker - card game\poker start\cards\2h.jpg"/>
             <wp:cNvGraphicFramePr>
               <a:graphicFrameLocks xmlns:a="http://schemas.openxmlformats.org/drawingml/2006/main" noChangeAspect="1"/>
             </wp:cNvGraphicFramePr>
@@ -551,7 +512,7 @@
               <a:graphicData uri="http://schemas.openxmlformats.org/drawingml/2006/picture">
                 <pic:pic xmlns:pic="http://schemas.openxmlformats.org/drawingml/2006/picture">
                   <pic:nvPicPr>
-                    <pic:cNvPr id="0" name="Picture 6" descr="E:\games\team poker - card game\poker start\cards\2d.jpg"/>
+                    <pic:cNvPr id="0" name="Picture 7" descr="E:\games\team poker - card game\poker start\cards\2h.jpg"/>
                     <pic:cNvPicPr>
                       <a:picLocks noChangeAspect="1" noChangeArrowheads="1"/>
                     </pic:cNvPicPr>
@@ -594,13 +555,13 @@
       <w:r>
         <w:rPr>
           <w:noProof/>
-          <w:lang w:bidi="th-TH"/>
+          <w:lang w:eastAsia="en-US"/>
         </w:rPr>
         <w:drawing>
           <wp:inline distT="0" distB="0" distL="0" distR="0">
             <wp:extent cx="762000" cy="952500"/>
             <wp:effectExtent l="0" t="0" r="0" b="0"/>
-            <wp:docPr id="5" name="Picture 5" descr="E:\games\team poker - card game\poker start\cards\2c.jpg"/>
+            <wp:docPr id="6" name="Picture 6" descr="E:\games\team poker - card game\poker start\cards\2d.jpg"/>
             <wp:cNvGraphicFramePr>
               <a:graphicFrameLocks xmlns:a="http://schemas.openxmlformats.org/drawingml/2006/main" noChangeAspect="1"/>
             </wp:cNvGraphicFramePr>
@@ -608,7 +569,7 @@
               <a:graphicData uri="http://schemas.openxmlformats.org/drawingml/2006/picture">
                 <pic:pic xmlns:pic="http://schemas.openxmlformats.org/drawingml/2006/picture">
                   <pic:nvPicPr>
-                    <pic:cNvPr id="0" name="Picture 5" descr="E:\games\team poker - card game\poker start\cards\2c.jpg"/>
+                    <pic:cNvPr id="0" name="Picture 6" descr="E:\games\team poker - card game\poker start\cards\2d.jpg"/>
                     <pic:cNvPicPr>
                       <a:picLocks noChangeAspect="1" noChangeArrowheads="1"/>
                     </pic:cNvPicPr>
@@ -645,49 +606,106 @@
           </wp:inline>
         </w:drawing>
       </w:r>
-    </w:p>
-    <w:p>
-      <w:pPr>
-        <w:pStyle w:val="ListParagraph"/>
-        <w:numPr>
-          <w:ilvl w:val="0"/>
-          <w:numId w:val="1"/>
-        </w:numPr>
-      </w:pPr>
-      <w:r>
-        <w:t>Player Table</w:t>
-      </w:r>
-    </w:p>
-    <w:p>
-      <w:pPr>
-        <w:pStyle w:val="ListParagraph"/>
-        <w:numPr>
-          <w:ilvl w:val="1"/>
-          <w:numId w:val="1"/>
-        </w:numPr>
-      </w:pPr>
-      <w:r>
-        <w:t xml:space="preserve">The player marker table has a simple faux table layout, 1 indicates player one’s turn and the other three </w:t>
-      </w:r>
-      <w:r>
-        <w:t>players</w:t>
-      </w:r>
-      <w:r>
-        <w:t xml:space="preserve"> are all PC players’ this means it will move to the next player automatically. The game cycles through PC player’s automatically as they play or don’t.</w:t>
-      </w:r>
-    </w:p>
-    <w:p>
-      <w:pPr>
-        <w:pStyle w:val="ListParagraph"/>
-        <w:numPr>
-          <w:ilvl w:val="1"/>
-          <w:numId w:val="1"/>
-        </w:numPr>
-      </w:pPr>
+      <w:r>
+        <w:t xml:space="preserve"> </w:t>
+      </w:r>
       <w:r>
         <w:rPr>
           <w:noProof/>
-          <w:lang w:bidi="th-TH"/>
+          <w:lang w:eastAsia="en-US"/>
+        </w:rPr>
+        <w:drawing>
+          <wp:inline distT="0" distB="0" distL="0" distR="0">
+            <wp:extent cx="762000" cy="952500"/>
+            <wp:effectExtent l="0" t="0" r="0" b="0"/>
+            <wp:docPr id="5" name="Picture 5" descr="E:\games\team poker - card game\poker start\cards\2c.jpg"/>
+            <wp:cNvGraphicFramePr>
+              <a:graphicFrameLocks xmlns:a="http://schemas.openxmlformats.org/drawingml/2006/main" noChangeAspect="1"/>
+            </wp:cNvGraphicFramePr>
+            <a:graphic xmlns:a="http://schemas.openxmlformats.org/drawingml/2006/main">
+              <a:graphicData uri="http://schemas.openxmlformats.org/drawingml/2006/picture">
+                <pic:pic xmlns:pic="http://schemas.openxmlformats.org/drawingml/2006/picture">
+                  <pic:nvPicPr>
+                    <pic:cNvPr id="0" name="Picture 5" descr="E:\games\team poker - card game\poker start\cards\2c.jpg"/>
+                    <pic:cNvPicPr>
+                      <a:picLocks noChangeAspect="1" noChangeArrowheads="1"/>
+                    </pic:cNvPicPr>
+                  </pic:nvPicPr>
+                  <pic:blipFill>
+                    <a:blip r:embed="rId13">
+                      <a:extLst>
+                        <a:ext uri="{28A0092B-C50C-407E-A947-70E740481C1C}">
+                          <a14:useLocalDpi xmlns:a14="http://schemas.microsoft.com/office/drawing/2010/main" val="0"/>
+                        </a:ext>
+                      </a:extLst>
+                    </a:blip>
+                    <a:srcRect/>
+                    <a:stretch>
+                      <a:fillRect/>
+                    </a:stretch>
+                  </pic:blipFill>
+                  <pic:spPr bwMode="auto">
+                    <a:xfrm>
+                      <a:off x="0" y="0"/>
+                      <a:ext cx="762000" cy="952500"/>
+                    </a:xfrm>
+                    <a:prstGeom prst="rect">
+                      <a:avLst/>
+                    </a:prstGeom>
+                    <a:noFill/>
+                    <a:ln>
+                      <a:noFill/>
+                    </a:ln>
+                  </pic:spPr>
+                </pic:pic>
+              </a:graphicData>
+            </a:graphic>
+          </wp:inline>
+        </w:drawing>
+      </w:r>
+    </w:p>
+    <w:p>
+      <w:pPr>
+        <w:pStyle w:val="ListParagraph"/>
+        <w:numPr>
+          <w:ilvl w:val="0"/>
+          <w:numId w:val="1"/>
+        </w:numPr>
+      </w:pPr>
+      <w:r>
+        <w:t>Player Table</w:t>
+      </w:r>
+    </w:p>
+    <w:p>
+      <w:pPr>
+        <w:pStyle w:val="ListParagraph"/>
+        <w:numPr>
+          <w:ilvl w:val="1"/>
+          <w:numId w:val="1"/>
+        </w:numPr>
+      </w:pPr>
+      <w:r>
+        <w:t xml:space="preserve">The player marker table has a simple faux table layout, 1 indicates player one’s turn and the other three </w:t>
+      </w:r>
+      <w:r>
+        <w:t>players</w:t>
+      </w:r>
+      <w:r>
+        <w:t xml:space="preserve"> are all PC players’ this means it will move to the next player automatically. The game cycles through PC player’s automatically as they play or don’t.</w:t>
+      </w:r>
+    </w:p>
+    <w:p>
+      <w:pPr>
+        <w:pStyle w:val="ListParagraph"/>
+        <w:numPr>
+          <w:ilvl w:val="1"/>
+          <w:numId w:val="1"/>
+        </w:numPr>
+      </w:pPr>
+      <w:r>
+        <w:rPr>
+          <w:noProof/>
+          <w:lang w:eastAsia="en-US"/>
         </w:rPr>
         <w:drawing>
           <wp:inline distT="0" distB="0" distL="0" distR="0">
@@ -707,7 +725,7 @@
                     </pic:cNvPicPr>
                   </pic:nvPicPr>
                   <pic:blipFill>
-                    <a:blip r:embed="rId13">
+                    <a:blip r:embed="rId14">
                       <a:extLst>
                         <a:ext uri="{28A0092B-C50C-407E-A947-70E740481C1C}">
                           <a14:useLocalDpi xmlns:a14="http://schemas.microsoft.com/office/drawing/2010/main" val="0"/>
@@ -762,7 +780,7 @@
       <w:r>
         <w:rPr>
           <w:noProof/>
-          <w:lang w:bidi="th-TH"/>
+          <w:lang w:eastAsia="en-US"/>
         </w:rPr>
         <w:lastRenderedPageBreak/>
         <w:drawing>
@@ -783,7 +801,7 @@
                     </pic:cNvPicPr>
                   </pic:nvPicPr>
                   <pic:blipFill>
-                    <a:blip r:embed="rId14">
+                    <a:blip r:embed="rId15">
                       <a:extLst>
                         <a:ext uri="{28A0092B-C50C-407E-A947-70E740481C1C}">
                           <a14:useLocalDpi xmlns:a14="http://schemas.microsoft.com/office/drawing/2010/main" val="0"/>
@@ -904,7 +922,7 @@
       <w:r>
         <w:rPr>
           <w:noProof/>
-          <w:lang w:bidi="th-TH"/>
+          <w:lang w:eastAsia="en-US"/>
         </w:rPr>
         <w:drawing>
           <wp:inline distT="0" distB="0" distL="0" distR="0">
@@ -924,7 +942,7 @@
                     </pic:cNvPicPr>
                   </pic:nvPicPr>
                   <pic:blipFill>
-                    <a:blip r:embed="rId15">
+                    <a:blip r:embed="rId16">
                       <a:extLst>
                         <a:ext uri="{28A0092B-C50C-407E-A947-70E740481C1C}">
                           <a14:useLocalDpi xmlns:a14="http://schemas.microsoft.com/office/drawing/2010/main" val="0"/>
@@ -967,7 +985,7 @@
       <w:r>
         <w:rPr>
           <w:noProof/>
-          <w:lang w:bidi="th-TH"/>
+          <w:lang w:eastAsia="en-US"/>
         </w:rPr>
         <w:drawing>
           <wp:inline distT="0" distB="0" distL="0" distR="0">
@@ -987,7 +1005,7 @@
                     </pic:cNvPicPr>
                   </pic:nvPicPr>
                   <pic:blipFill>
-                    <a:blip r:embed="rId16">
+                    <a:blip r:embed="rId17">
                       <a:extLst>
                         <a:ext uri="{28A0092B-C50C-407E-A947-70E740481C1C}">
                           <a14:useLocalDpi xmlns:a14="http://schemas.microsoft.com/office/drawing/2010/main" val="0"/>
@@ -1030,7 +1048,7 @@
       <w:r>
         <w:rPr>
           <w:noProof/>
-          <w:lang w:bidi="th-TH"/>
+          <w:lang w:eastAsia="en-US"/>
         </w:rPr>
         <w:lastRenderedPageBreak/>
         <w:drawing>
@@ -1051,7 +1069,7 @@
                     </pic:cNvPicPr>
                   </pic:nvPicPr>
                   <pic:blipFill>
-                    <a:blip r:embed="rId17">
+                    <a:blip r:embed="rId18">
                       <a:extLst>
                         <a:ext uri="{28A0092B-C50C-407E-A947-70E740481C1C}">
                           <a14:useLocalDpi xmlns:a14="http://schemas.microsoft.com/office/drawing/2010/main" val="0"/>
@@ -1133,7 +1151,7 @@
       <w:r>
         <w:rPr>
           <w:noProof/>
-          <w:lang w:bidi="th-TH"/>
+          <w:lang w:eastAsia="en-US"/>
         </w:rPr>
         <w:drawing>
           <wp:inline distT="0" distB="0" distL="0" distR="0">
@@ -1153,7 +1171,7 @@
                     </pic:cNvPicPr>
                   </pic:nvPicPr>
                   <pic:blipFill>
-                    <a:blip r:embed="rId18">
+                    <a:blip r:embed="rId19">
                       <a:extLst>
                         <a:ext uri="{28A0092B-C50C-407E-A947-70E740481C1C}">
                           <a14:useLocalDpi xmlns:a14="http://schemas.microsoft.com/office/drawing/2010/main" val="0"/>
@@ -1196,7 +1214,7 @@
       <w:r>
         <w:rPr>
           <w:noProof/>
-          <w:lang w:bidi="th-TH"/>
+          <w:lang w:eastAsia="en-US"/>
         </w:rPr>
         <w:lastRenderedPageBreak/>
         <w:drawing>
@@ -1217,7 +1235,7 @@
                     </pic:cNvPicPr>
                   </pic:nvPicPr>
                   <pic:blipFill>
-                    <a:blip r:embed="rId19">
+                    <a:blip r:embed="rId20">
                       <a:extLst>
                         <a:ext uri="{28A0092B-C50C-407E-A947-70E740481C1C}">
                           <a14:useLocalDpi xmlns:a14="http://schemas.microsoft.com/office/drawing/2010/main" val="0"/>
@@ -1326,8 +1344,6 @@
       <w:r>
         <w:t xml:space="preserve"> PC will try to finish hand, if it is possible, if you notice the Jack and 10 of Spades has not been played yet so it will try to partial solve the hand in hopes of you or other PC player finishing it. Try to be aware of cards played so you know it’s possible to finish a started hand.</w:t>
       </w:r>
-      <w:bookmarkStart w:id="0" w:name="_GoBack"/>
-      <w:bookmarkEnd w:id="0"/>
     </w:p>
     <w:p>
       <w:pPr>
@@ -1340,7 +1356,7 @@
       <w:r>
         <w:rPr>
           <w:noProof/>
-          <w:lang w:bidi="th-TH"/>
+          <w:lang w:eastAsia="en-US"/>
         </w:rPr>
         <w:drawing>
           <wp:inline distT="0" distB="0" distL="0" distR="0">
@@ -1360,7 +1376,7 @@
                     </pic:cNvPicPr>
                   </pic:nvPicPr>
                   <pic:blipFill>
-                    <a:blip r:embed="rId20">
+                    <a:blip r:embed="rId21">
                       <a:extLst>
                         <a:ext uri="{28A0092B-C50C-407E-A947-70E740481C1C}">
                           <a14:useLocalDpi xmlns:a14="http://schemas.microsoft.com/office/drawing/2010/main" val="0"/>
@@ -1446,7 +1462,7 @@
       <w:r>
         <w:rPr>
           <w:noProof/>
-          <w:lang w:bidi="th-TH"/>
+          <w:lang w:eastAsia="en-US"/>
         </w:rPr>
         <w:drawing>
           <wp:inline distT="0" distB="0" distL="0" distR="0">
@@ -1466,7 +1482,7 @@
                     </pic:cNvPicPr>
                   </pic:nvPicPr>
                   <pic:blipFill>
-                    <a:blip r:embed="rId21">
+                    <a:blip r:embed="rId22">
                       <a:extLst>
                         <a:ext uri="{28A0092B-C50C-407E-A947-70E740481C1C}">
                           <a14:useLocalDpi xmlns:a14="http://schemas.microsoft.com/office/drawing/2010/main" val="0"/>
@@ -1521,7 +1537,7 @@
       <w:r>
         <w:rPr>
           <w:noProof/>
-          <w:lang w:bidi="th-TH"/>
+          <w:lang w:eastAsia="en-US"/>
         </w:rPr>
         <w:drawing>
           <wp:inline distT="0" distB="0" distL="0" distR="0">
@@ -1541,7 +1557,7 @@
                     </pic:cNvPicPr>
                   </pic:nvPicPr>
                   <pic:blipFill>
-                    <a:blip r:embed="rId22">
+                    <a:blip r:embed="rId23">
                       <a:extLst>
                         <a:ext uri="{28A0092B-C50C-407E-A947-70E740481C1C}">
                           <a14:useLocalDpi xmlns:a14="http://schemas.microsoft.com/office/drawing/2010/main" val="0"/>
@@ -1621,7 +1637,7 @@
       <w:r>
         <w:rPr>
           <w:noProof/>
-          <w:lang w:bidi="th-TH"/>
+          <w:lang w:eastAsia="en-US"/>
         </w:rPr>
         <w:drawing>
           <wp:inline distT="0" distB="0" distL="0" distR="0">
@@ -1641,7 +1657,7 @@
                     </pic:cNvPicPr>
                   </pic:nvPicPr>
                   <pic:blipFill>
-                    <a:blip r:embed="rId23">
+                    <a:blip r:embed="rId24">
                       <a:extLst>
                         <a:ext uri="{28A0092B-C50C-407E-A947-70E740481C1C}">
                           <a14:useLocalDpi xmlns:a14="http://schemas.microsoft.com/office/drawing/2010/main" val="0"/>
@@ -1708,7 +1724,7 @@
       <w:r>
         <w:rPr>
           <w:noProof/>
-          <w:lang w:bidi="th-TH"/>
+          <w:lang w:eastAsia="en-US"/>
         </w:rPr>
         <w:drawing>
           <wp:inline distT="0" distB="0" distL="0" distR="0">
@@ -1728,7 +1744,7 @@
                     </pic:cNvPicPr>
                   </pic:nvPicPr>
                   <pic:blipFill>
-                    <a:blip r:embed="rId24">
+                    <a:blip r:embed="rId25">
                       <a:extLst>
                         <a:ext uri="{28A0092B-C50C-407E-A947-70E740481C1C}">
                           <a14:useLocalDpi xmlns:a14="http://schemas.microsoft.com/office/drawing/2010/main" val="0"/>
@@ -2299,6 +2315,17 @@
       <w:contextualSpacing/>
     </w:pPr>
   </w:style>
+  <w:style w:type="character" w:styleId="Hyperlink">
+    <w:name w:val="Hyperlink"/>
+    <w:basedOn w:val="DefaultParagraphFont"/>
+    <w:uiPriority w:val="99"/>
+    <w:unhideWhenUsed/>
+    <w:rsid w:val="00395620"/>
+    <w:rPr>
+      <w:color w:val="0563C1" w:themeColor="hyperlink"/>
+      <w:u w:val="single"/>
+    </w:rPr>
+  </w:style>
 </w:styles>
 </file>
 

</xml_diff>

<commit_message>
update doc with image
</commit_message>
<xml_diff>
--- a/Team Poker.docx
+++ b/Team Poker.docx
@@ -2,6 +2,469 @@
 <file path=word/document.xml><?xml version="1.0" encoding="utf-8"?>
 <w:document xmlns:wpc="http://schemas.microsoft.com/office/word/2010/wordprocessingCanvas" xmlns:mc="http://schemas.openxmlformats.org/markup-compatibility/2006" xmlns:o="urn:schemas-microsoft-com:office:office" xmlns:r="http://schemas.openxmlformats.org/officeDocument/2006/relationships" xmlns:m="http://schemas.openxmlformats.org/officeDocument/2006/math" xmlns:v="urn:schemas-microsoft-com:vml" xmlns:wp14="http://schemas.microsoft.com/office/word/2010/wordprocessingDrawing" xmlns:wp="http://schemas.openxmlformats.org/drawingml/2006/wordprocessingDrawing" xmlns:w10="urn:schemas-microsoft-com:office:word" xmlns:w="http://schemas.openxmlformats.org/wordprocessingml/2006/main" xmlns:w14="http://schemas.microsoft.com/office/word/2010/wordml" xmlns:w15="http://schemas.microsoft.com/office/word/2012/wordml" xmlns:wpg="http://schemas.microsoft.com/office/word/2010/wordprocessingGroup" xmlns:wpi="http://schemas.microsoft.com/office/word/2010/wordprocessingInk" xmlns:wne="http://schemas.microsoft.com/office/word/2006/wordml" xmlns:wps="http://schemas.microsoft.com/office/word/2010/wordprocessingShape" mc:Ignorable="w14 w15 wp14">
   <w:body>
+    <w:sdt>
+      <w:sdtPr>
+        <w:id w:val="86041644"/>
+        <w:docPartObj>
+          <w:docPartGallery w:val="Cover Pages"/>
+          <w:docPartUnique/>
+        </w:docPartObj>
+      </w:sdtPr>
+      <w:sdtEndPr>
+        <w:rPr>
+          <w:b/>
+          <w:bCs/>
+          <w:sz w:val="52"/>
+          <w:szCs w:val="52"/>
+        </w:rPr>
+      </w:sdtEndPr>
+      <w:sdtContent>
+        <w:bookmarkStart w:id="0" w:name="_GoBack" w:displacedByCustomXml="prev"/>
+        <w:p>
+          <w:r>
+            <w:rPr>
+              <w:noProof/>
+            </w:rPr>
+            <mc:AlternateContent>
+              <mc:Choice Requires="wpg">
+                <w:drawing>
+                  <wp:anchor distT="0" distB="0" distL="114300" distR="114300" simplePos="0" relativeHeight="251659264" behindDoc="1" locked="0" layoutInCell="1" allowOverlap="1">
+                    <wp:simplePos x="0" y="0"/>
+                    <wp:positionH relativeFrom="margin">
+                      <wp:align>center</wp:align>
+                    </wp:positionH>
+                    <wp:positionV relativeFrom="page">
+                      <wp:posOffset>22670</wp:posOffset>
+                    </wp:positionV>
+                    <wp:extent cx="6864350" cy="9562138"/>
+                    <wp:effectExtent l="0" t="0" r="2540" b="1270"/>
+                    <wp:wrapNone/>
+                    <wp:docPr id="193" name="Group 193"/>
+                    <wp:cNvGraphicFramePr/>
+                    <a:graphic xmlns:a="http://schemas.openxmlformats.org/drawingml/2006/main">
+                      <a:graphicData uri="http://schemas.microsoft.com/office/word/2010/wordprocessingGroup">
+                        <wpg:wgp>
+                          <wpg:cNvGrpSpPr/>
+                          <wpg:grpSpPr>
+                            <a:xfrm>
+                              <a:off x="0" y="0"/>
+                              <a:ext cx="6864350" cy="9562138"/>
+                              <a:chOff x="0" y="1371600"/>
+                              <a:chExt cx="6864824" cy="7751928"/>
+                            </a:xfrm>
+                            <a:solidFill>
+                              <a:schemeClr val="tx1"/>
+                            </a:solidFill>
+                          </wpg:grpSpPr>
+                          <wps:wsp>
+                            <wps:cNvPr id="195" name="Rectangle 195"/>
+                            <wps:cNvSpPr/>
+                            <wps:spPr>
+                              <a:xfrm>
+                                <a:off x="0" y="4094328"/>
+                                <a:ext cx="6858000" cy="5029200"/>
+                              </a:xfrm>
+                              <a:prstGeom prst="rect">
+                                <a:avLst/>
+                              </a:prstGeom>
+                              <a:grpFill/>
+                              <a:ln>
+                                <a:noFill/>
+                              </a:ln>
+                            </wps:spPr>
+                            <wps:style>
+                              <a:lnRef idx="2">
+                                <a:schemeClr val="accent1">
+                                  <a:shade val="50000"/>
+                                </a:schemeClr>
+                              </a:lnRef>
+                              <a:fillRef idx="1">
+                                <a:schemeClr val="accent1"/>
+                              </a:fillRef>
+                              <a:effectRef idx="0">
+                                <a:schemeClr val="accent1"/>
+                              </a:effectRef>
+                              <a:fontRef idx="minor">
+                                <a:schemeClr val="lt1"/>
+                              </a:fontRef>
+                            </wps:style>
+                            <wps:txbx>
+                              <w:txbxContent>
+                                <w:sdt>
+                                  <w:sdtPr>
+                                    <w:rPr>
+                                      <w:color w:val="FFFFFF" w:themeColor="background1"/>
+                                      <w:sz w:val="44"/>
+                                      <w:szCs w:val="44"/>
+                                    </w:rPr>
+                                    <w:alias w:val="Author"/>
+                                    <w:tag w:val=""/>
+                                    <w:id w:val="77800213"/>
+                                    <w:dataBinding w:prefixMappings="xmlns:ns0='http://purl.org/dc/elements/1.1/' xmlns:ns1='http://schemas.openxmlformats.org/package/2006/metadata/core-properties' " w:xpath="/ns1:coreProperties[1]/ns0:creator[1]" w:storeItemID="{6C3C8BC8-F283-45AE-878A-BAB7291924A1}"/>
+                                    <w:text/>
+                                  </w:sdtPr>
+                                  <w:sdtContent>
+                                    <w:p>
+                                      <w:pPr>
+                                        <w:pStyle w:val="NoSpacing"/>
+                                        <w:spacing w:before="120"/>
+                                        <w:jc w:val="center"/>
+                                        <w:rPr>
+                                          <w:color w:val="FFFFFF" w:themeColor="background1"/>
+                                        </w:rPr>
+                                      </w:pPr>
+                                      <w:r>
+                                        <w:rPr>
+                                          <w:color w:val="FFFFFF" w:themeColor="background1"/>
+                                          <w:sz w:val="44"/>
+                                          <w:szCs w:val="44"/>
+                                        </w:rPr>
+                                        <w:t>Richard A. Perez</w:t>
+                                      </w:r>
+                                    </w:p>
+                                  </w:sdtContent>
+                                </w:sdt>
+                                <w:p>
+                                  <w:pPr>
+                                    <w:pStyle w:val="NoSpacing"/>
+                                    <w:spacing w:before="120"/>
+                                    <w:rPr>
+                                      <w:color w:val="FFFFFF" w:themeColor="background1"/>
+                                    </w:rPr>
+                                  </w:pPr>
+                                  <w:sdt>
+                                    <w:sdtPr>
+                                      <w:rPr>
+                                        <w:caps/>
+                                        <w:color w:val="FFFFFF" w:themeColor="background1"/>
+                                      </w:rPr>
+                                      <w:alias w:val="Company"/>
+                                      <w:tag w:val=""/>
+                                      <w:id w:val="645244202"/>
+                                      <w:dataBinding w:prefixMappings="xmlns:ns0='http://schemas.openxmlformats.org/officeDocument/2006/extended-properties' " w:xpath="/ns0:Properties[1]/ns0:Company[1]" w:storeItemID="{6668398D-A668-4E3E-A5EB-62B293D839F1}"/>
+                                      <w:text/>
+                                    </w:sdtPr>
+                                    <w:sdtEndPr/>
+                                    <w:sdtContent/>
+                                  </w:sdt>
+                                </w:p>
+                              </w:txbxContent>
+                            </wps:txbx>
+                            <wps:bodyPr rot="0" spcFirstLastPara="0" vertOverflow="overflow" horzOverflow="overflow" vert="horz" wrap="square" lIns="457200" tIns="731520" rIns="457200" bIns="457200" numCol="1" spcCol="0" rtlCol="0" fromWordArt="0" anchor="b" anchorCtr="0" forceAA="0" compatLnSpc="1">
+                              <a:prstTxWarp prst="textNoShape">
+                                <a:avLst/>
+                              </a:prstTxWarp>
+                              <a:noAutofit/>
+                            </wps:bodyPr>
+                          </wps:wsp>
+                          <wps:wsp>
+                            <wps:cNvPr id="196" name="Text Box 196"/>
+                            <wps:cNvSpPr txBox="1"/>
+                            <wps:spPr>
+                              <a:xfrm>
+                                <a:off x="6824" y="1371600"/>
+                                <a:ext cx="6858000" cy="2722728"/>
+                              </a:xfrm>
+                              <a:prstGeom prst="rect">
+                                <a:avLst/>
+                              </a:prstGeom>
+                              <a:grpFill/>
+                              <a:ln w="6350">
+                                <a:noFill/>
+                              </a:ln>
+                              <a:effectLst/>
+                            </wps:spPr>
+                            <wps:style>
+                              <a:lnRef idx="0">
+                                <a:schemeClr val="accent1"/>
+                              </a:lnRef>
+                              <a:fillRef idx="0">
+                                <a:schemeClr val="accent1"/>
+                              </a:fillRef>
+                              <a:effectRef idx="0">
+                                <a:schemeClr val="accent1"/>
+                              </a:effectRef>
+                              <a:fontRef idx="minor">
+                                <a:schemeClr val="dk1"/>
+                              </a:fontRef>
+                            </wps:style>
+                            <wps:txbx>
+                              <w:txbxContent>
+                                <w:sdt>
+                                  <w:sdtPr>
+                                    <w:rPr>
+                                      <w:rFonts w:asciiTheme="majorHAnsi" w:eastAsiaTheme="majorEastAsia" w:hAnsiTheme="majorHAnsi" w:cstheme="majorBidi"/>
+                                      <w:caps/>
+                                      <w:color w:val="5B9BD5" w:themeColor="accent1"/>
+                                      <w:sz w:val="72"/>
+                                      <w:szCs w:val="72"/>
+                                    </w:rPr>
+                                    <w:alias w:val="Title"/>
+                                    <w:tag w:val=""/>
+                                    <w:id w:val="1293638949"/>
+                                    <w:dataBinding w:prefixMappings="xmlns:ns0='http://purl.org/dc/elements/1.1/' xmlns:ns1='http://schemas.openxmlformats.org/package/2006/metadata/core-properties' " w:xpath="/ns1:coreProperties[1]/ns0:title[1]" w:storeItemID="{6C3C8BC8-F283-45AE-878A-BAB7291924A1}"/>
+                                    <w:text/>
+                                  </w:sdtPr>
+                                  <w:sdtContent>
+                                    <w:p>
+                                      <w:pPr>
+                                        <w:pStyle w:val="NoSpacing"/>
+                                        <w:jc w:val="center"/>
+                                        <w:rPr>
+                                          <w:rFonts w:asciiTheme="majorHAnsi" w:eastAsiaTheme="majorEastAsia" w:hAnsiTheme="majorHAnsi" w:cstheme="majorBidi"/>
+                                          <w:caps/>
+                                          <w:color w:val="5B9BD5" w:themeColor="accent1"/>
+                                          <w:sz w:val="72"/>
+                                          <w:szCs w:val="72"/>
+                                        </w:rPr>
+                                      </w:pPr>
+                                      <w:r>
+                                        <w:rPr>
+                                          <w:rFonts w:asciiTheme="majorHAnsi" w:eastAsiaTheme="majorEastAsia" w:hAnsiTheme="majorHAnsi" w:cstheme="majorBidi"/>
+                                          <w:caps/>
+                                          <w:color w:val="5B9BD5" w:themeColor="accent1"/>
+                                          <w:sz w:val="72"/>
+                                          <w:szCs w:val="72"/>
+                                        </w:rPr>
+                                        <w:t>Team Poker</w:t>
+                                      </w:r>
+                                    </w:p>
+                                  </w:sdtContent>
+                                </w:sdt>
+                              </w:txbxContent>
+                            </wps:txbx>
+                            <wps:bodyPr rot="0" spcFirstLastPara="0" vertOverflow="overflow" horzOverflow="overflow" vert="horz" wrap="square" lIns="457200" tIns="91440" rIns="457200" bIns="91440" numCol="1" spcCol="0" rtlCol="0" fromWordArt="0" anchor="ctr" anchorCtr="0" forceAA="0" compatLnSpc="1">
+                              <a:prstTxWarp prst="textNoShape">
+                                <a:avLst/>
+                              </a:prstTxWarp>
+                              <a:noAutofit/>
+                            </wps:bodyPr>
+                          </wps:wsp>
+                        </wpg:wgp>
+                      </a:graphicData>
+                    </a:graphic>
+                    <wp14:sizeRelH relativeFrom="page">
+                      <wp14:pctWidth>88200</wp14:pctWidth>
+                    </wp14:sizeRelH>
+                    <wp14:sizeRelV relativeFrom="page">
+                      <wp14:pctHeight>0</wp14:pctHeight>
+                    </wp14:sizeRelV>
+                  </wp:anchor>
+                </w:drawing>
+              </mc:Choice>
+              <mc:Fallback>
+                <w:pict>
+                  <v:group id="Group 193" o:spid="_x0000_s1026" style="position:absolute;margin-left:0;margin-top:1.8pt;width:540.5pt;height:752.9pt;z-index:-251657216;mso-width-percent:882;mso-position-horizontal:center;mso-position-horizontal-relative:margin;mso-position-vertical-relative:page;mso-width-percent:882" coordorigin=",13716" coordsize="68648,77519" o:gfxdata="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">
+                    <v:rect id="Rectangle 195" o:spid="_x0000_s1027" style="position:absolute;top:40943;width:68580;height:50292;visibility:visible;mso-wrap-style:square;v-text-anchor:bottom" o:gfxdata="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" filled="f" stroked="f" strokeweight="1pt">
+                      <v:textbox inset="36pt,57.6pt,36pt,36pt">
+                        <w:txbxContent>
+                          <w:sdt>
+                            <w:sdtPr>
+                              <w:rPr>
+                                <w:color w:val="FFFFFF" w:themeColor="background1"/>
+                                <w:sz w:val="44"/>
+                                <w:szCs w:val="44"/>
+                              </w:rPr>
+                              <w:alias w:val="Author"/>
+                              <w:tag w:val=""/>
+                              <w:id w:val="77800213"/>
+                              <w:dataBinding w:prefixMappings="xmlns:ns0='http://purl.org/dc/elements/1.1/' xmlns:ns1='http://schemas.openxmlformats.org/package/2006/metadata/core-properties' " w:xpath="/ns1:coreProperties[1]/ns0:creator[1]" w:storeItemID="{6C3C8BC8-F283-45AE-878A-BAB7291924A1}"/>
+                              <w:text/>
+                            </w:sdtPr>
+                            <w:sdtContent>
+                              <w:p>
+                                <w:pPr>
+                                  <w:pStyle w:val="NoSpacing"/>
+                                  <w:spacing w:before="120"/>
+                                  <w:jc w:val="center"/>
+                                  <w:rPr>
+                                    <w:color w:val="FFFFFF" w:themeColor="background1"/>
+                                  </w:rPr>
+                                </w:pPr>
+                                <w:r>
+                                  <w:rPr>
+                                    <w:color w:val="FFFFFF" w:themeColor="background1"/>
+                                    <w:sz w:val="44"/>
+                                    <w:szCs w:val="44"/>
+                                  </w:rPr>
+                                  <w:t>Richard A. Perez</w:t>
+                                </w:r>
+                              </w:p>
+                            </w:sdtContent>
+                          </w:sdt>
+                          <w:p>
+                            <w:pPr>
+                              <w:pStyle w:val="NoSpacing"/>
+                              <w:spacing w:before="120"/>
+                              <w:rPr>
+                                <w:color w:val="FFFFFF" w:themeColor="background1"/>
+                              </w:rPr>
+                            </w:pPr>
+                            <w:sdt>
+                              <w:sdtPr>
+                                <w:rPr>
+                                  <w:caps/>
+                                  <w:color w:val="FFFFFF" w:themeColor="background1"/>
+                                </w:rPr>
+                                <w:alias w:val="Company"/>
+                                <w:tag w:val=""/>
+                                <w:id w:val="645244202"/>
+                                <w:dataBinding w:prefixMappings="xmlns:ns0='http://schemas.openxmlformats.org/officeDocument/2006/extended-properties' " w:xpath="/ns0:Properties[1]/ns0:Company[1]" w:storeItemID="{6668398D-A668-4E3E-A5EB-62B293D839F1}"/>
+                                <w:text/>
+                              </w:sdtPr>
+                              <w:sdtEndPr/>
+                              <w:sdtContent/>
+                            </w:sdt>
+                          </w:p>
+                        </w:txbxContent>
+                      </v:textbox>
+                    </v:rect>
+                    <v:shapetype id="_x0000_t202" coordsize="21600,21600" o:spt="202" path="m,l,21600r21600,l21600,xe">
+                      <v:stroke joinstyle="miter"/>
+                      <v:path gradientshapeok="t" o:connecttype="rect"/>
+                    </v:shapetype>
+                    <v:shape id="Text Box 196" o:spid="_x0000_s1028" type="#_x0000_t202" style="position:absolute;left:68;top:13716;width:68580;height:27227;visibility:visible;mso-wrap-style:square;v-text-anchor:middle" o:gfxdata="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" filled="f" stroked="f" strokeweight=".5pt">
+                      <v:textbox inset="36pt,7.2pt,36pt,7.2pt">
+                        <w:txbxContent>
+                          <w:sdt>
+                            <w:sdtPr>
+                              <w:rPr>
+                                <w:rFonts w:asciiTheme="majorHAnsi" w:eastAsiaTheme="majorEastAsia" w:hAnsiTheme="majorHAnsi" w:cstheme="majorBidi"/>
+                                <w:caps/>
+                                <w:color w:val="5B9BD5" w:themeColor="accent1"/>
+                                <w:sz w:val="72"/>
+                                <w:szCs w:val="72"/>
+                              </w:rPr>
+                              <w:alias w:val="Title"/>
+                              <w:tag w:val=""/>
+                              <w:id w:val="1293638949"/>
+                              <w:dataBinding w:prefixMappings="xmlns:ns0='http://purl.org/dc/elements/1.1/' xmlns:ns1='http://schemas.openxmlformats.org/package/2006/metadata/core-properties' " w:xpath="/ns1:coreProperties[1]/ns0:title[1]" w:storeItemID="{6C3C8BC8-F283-45AE-878A-BAB7291924A1}"/>
+                              <w:text/>
+                            </w:sdtPr>
+                            <w:sdtContent>
+                              <w:p>
+                                <w:pPr>
+                                  <w:pStyle w:val="NoSpacing"/>
+                                  <w:jc w:val="center"/>
+                                  <w:rPr>
+                                    <w:rFonts w:asciiTheme="majorHAnsi" w:eastAsiaTheme="majorEastAsia" w:hAnsiTheme="majorHAnsi" w:cstheme="majorBidi"/>
+                                    <w:caps/>
+                                    <w:color w:val="5B9BD5" w:themeColor="accent1"/>
+                                    <w:sz w:val="72"/>
+                                    <w:szCs w:val="72"/>
+                                  </w:rPr>
+                                </w:pPr>
+                                <w:r>
+                                  <w:rPr>
+                                    <w:rFonts w:asciiTheme="majorHAnsi" w:eastAsiaTheme="majorEastAsia" w:hAnsiTheme="majorHAnsi" w:cstheme="majorBidi"/>
+                                    <w:caps/>
+                                    <w:color w:val="5B9BD5" w:themeColor="accent1"/>
+                                    <w:sz w:val="72"/>
+                                    <w:szCs w:val="72"/>
+                                  </w:rPr>
+                                  <w:t>Team Poker</w:t>
+                                </w:r>
+                              </w:p>
+                            </w:sdtContent>
+                          </w:sdt>
+                        </w:txbxContent>
+                      </v:textbox>
+                    </v:shape>
+                    <w10:wrap anchorx="margin" anchory="page"/>
+                  </v:group>
+                </w:pict>
+              </mc:Fallback>
+            </mc:AlternateContent>
+          </w:r>
+          <w:bookmarkEnd w:id="0"/>
+        </w:p>
+        <w:p>
+          <w:pPr>
+            <w:rPr>
+              <w:b/>
+              <w:bCs/>
+              <w:sz w:val="52"/>
+              <w:szCs w:val="52"/>
+            </w:rPr>
+          </w:pPr>
+          <w:r>
+            <w:rPr>
+              <w:b/>
+              <w:bCs/>
+              <w:noProof/>
+              <w:sz w:val="52"/>
+              <w:szCs w:val="52"/>
+              <w:lang w:eastAsia="en-US"/>
+            </w:rPr>
+            <w:drawing>
+              <wp:anchor distT="0" distB="0" distL="114300" distR="114300" simplePos="0" relativeHeight="251660288" behindDoc="0" locked="0" layoutInCell="1" allowOverlap="1">
+                <wp:simplePos x="0" y="0"/>
+                <wp:positionH relativeFrom="margin">
+                  <wp:align>right</wp:align>
+                </wp:positionH>
+                <wp:positionV relativeFrom="paragraph">
+                  <wp:posOffset>1321184</wp:posOffset>
+                </wp:positionV>
+                <wp:extent cx="5943600" cy="5367409"/>
+                <wp:effectExtent l="0" t="0" r="0" b="5080"/>
+                <wp:wrapNone/>
+                <wp:docPr id="21" name="Picture 21" descr="C:\Users\12067\Pictures\cover1.PNG"/>
+                <wp:cNvGraphicFramePr>
+                  <a:graphicFrameLocks xmlns:a="http://schemas.openxmlformats.org/drawingml/2006/main" noChangeAspect="1"/>
+                </wp:cNvGraphicFramePr>
+                <a:graphic xmlns:a="http://schemas.openxmlformats.org/drawingml/2006/main">
+                  <a:graphicData uri="http://schemas.openxmlformats.org/drawingml/2006/picture">
+                    <pic:pic xmlns:pic="http://schemas.openxmlformats.org/drawingml/2006/picture">
+                      <pic:nvPicPr>
+                        <pic:cNvPr id="0" name="Picture 1" descr="C:\Users\12067\Pictures\cover1.PNG"/>
+                        <pic:cNvPicPr>
+                          <a:picLocks noChangeAspect="1" noChangeArrowheads="1"/>
+                        </pic:cNvPicPr>
+                      </pic:nvPicPr>
+                      <pic:blipFill>
+                        <a:blip r:embed="rId6">
+                          <a:extLst>
+                            <a:ext uri="{28A0092B-C50C-407E-A947-70E740481C1C}">
+                              <a14:useLocalDpi xmlns:a14="http://schemas.microsoft.com/office/drawing/2010/main" val="0"/>
+                            </a:ext>
+                          </a:extLst>
+                        </a:blip>
+                        <a:srcRect/>
+                        <a:stretch>
+                          <a:fillRect/>
+                        </a:stretch>
+                      </pic:blipFill>
+                      <pic:spPr bwMode="auto">
+                        <a:xfrm>
+                          <a:off x="0" y="0"/>
+                          <a:ext cx="5943600" cy="5367409"/>
+                        </a:xfrm>
+                        <a:prstGeom prst="rect">
+                          <a:avLst/>
+                        </a:prstGeom>
+                        <a:noFill/>
+                        <a:ln>
+                          <a:noFill/>
+                        </a:ln>
+                      </pic:spPr>
+                    </pic:pic>
+                  </a:graphicData>
+                </a:graphic>
+              </wp:anchor>
+            </w:drawing>
+          </w:r>
+          <w:r>
+            <w:rPr>
+              <w:b/>
+              <w:bCs/>
+              <w:sz w:val="52"/>
+              <w:szCs w:val="52"/>
+            </w:rPr>
+            <w:br w:type="page"/>
+          </w:r>
+        </w:p>
+      </w:sdtContent>
+    </w:sdt>
     <w:p>
       <w:pPr>
         <w:jc w:val="center"/>
@@ -19,6 +482,7 @@
           <w:sz w:val="52"/>
           <w:szCs w:val="52"/>
         </w:rPr>
+        <w:lastRenderedPageBreak/>
         <w:t>Team Poker</w:t>
       </w:r>
     </w:p>
@@ -54,7 +518,7 @@
       <w:r>
         <w:t xml:space="preserve">Project Code Base: </w:t>
       </w:r>
-      <w:hyperlink r:id="rId5" w:history="1">
+      <w:hyperlink r:id="rId7" w:history="1">
         <w:r>
           <w:rPr>
             <w:rStyle w:val="Hyperlink"/>
@@ -65,8 +529,6 @@
       <w:r>
         <w:t xml:space="preserve"> </w:t>
       </w:r>
-      <w:bookmarkStart w:id="0" w:name="_GoBack"/>
-      <w:bookmarkEnd w:id="0"/>
     </w:p>
     <w:p>
       <w:r>
@@ -93,7 +555,7 @@
                     </pic:cNvPicPr>
                   </pic:nvPicPr>
                   <pic:blipFill>
-                    <a:blip r:embed="rId6">
+                    <a:blip r:embed="rId8">
                       <a:extLst>
                         <a:ext uri="{28A0092B-C50C-407E-A947-70E740481C1C}">
                           <a14:useLocalDpi xmlns:a14="http://schemas.microsoft.com/office/drawing/2010/main" val="0"/>
@@ -184,7 +646,7 @@
                     </pic:cNvPicPr>
                   </pic:nvPicPr>
                   <pic:blipFill>
-                    <a:blip r:embed="rId7">
+                    <a:blip r:embed="rId9">
                       <a:extLst>
                         <a:ext uri="{28A0092B-C50C-407E-A947-70E740481C1C}">
                           <a14:useLocalDpi xmlns:a14="http://schemas.microsoft.com/office/drawing/2010/main" val="0"/>
@@ -296,7 +758,7 @@
                     </pic:cNvPicPr>
                   </pic:nvPicPr>
                   <pic:blipFill>
-                    <a:blip r:embed="rId8">
+                    <a:blip r:embed="rId10">
                       <a:extLst>
                         <a:ext uri="{28A0092B-C50C-407E-A947-70E740481C1C}">
                           <a14:useLocalDpi xmlns:a14="http://schemas.microsoft.com/office/drawing/2010/main" val="0"/>
@@ -371,7 +833,7 @@
                     </pic:cNvPicPr>
                   </pic:nvPicPr>
                   <pic:blipFill>
-                    <a:blip r:embed="rId9">
+                    <a:blip r:embed="rId11">
                       <a:extLst>
                         <a:ext uri="{28A0092B-C50C-407E-A947-70E740481C1C}">
                           <a14:useLocalDpi xmlns:a14="http://schemas.microsoft.com/office/drawing/2010/main" val="0"/>
@@ -456,120 +918,6 @@
                 <pic:pic xmlns:pic="http://schemas.openxmlformats.org/drawingml/2006/picture">
                   <pic:nvPicPr>
                     <pic:cNvPr id="0" name="Picture 8" descr="E:\games\team poker - card game\poker start\cards\2s.jpg"/>
-                    <pic:cNvPicPr>
-                      <a:picLocks noChangeAspect="1" noChangeArrowheads="1"/>
-                    </pic:cNvPicPr>
-                  </pic:nvPicPr>
-                  <pic:blipFill>
-                    <a:blip r:embed="rId10">
-                      <a:extLst>
-                        <a:ext uri="{28A0092B-C50C-407E-A947-70E740481C1C}">
-                          <a14:useLocalDpi xmlns:a14="http://schemas.microsoft.com/office/drawing/2010/main" val="0"/>
-                        </a:ext>
-                      </a:extLst>
-                    </a:blip>
-                    <a:srcRect/>
-                    <a:stretch>
-                      <a:fillRect/>
-                    </a:stretch>
-                  </pic:blipFill>
-                  <pic:spPr bwMode="auto">
-                    <a:xfrm>
-                      <a:off x="0" y="0"/>
-                      <a:ext cx="762000" cy="952500"/>
-                    </a:xfrm>
-                    <a:prstGeom prst="rect">
-                      <a:avLst/>
-                    </a:prstGeom>
-                    <a:noFill/>
-                    <a:ln>
-                      <a:noFill/>
-                    </a:ln>
-                  </pic:spPr>
-                </pic:pic>
-              </a:graphicData>
-            </a:graphic>
-          </wp:inline>
-        </w:drawing>
-      </w:r>
-      <w:r>
-        <w:t xml:space="preserve"> </w:t>
-      </w:r>
-      <w:r>
-        <w:rPr>
-          <w:noProof/>
-          <w:lang w:eastAsia="en-US"/>
-        </w:rPr>
-        <w:drawing>
-          <wp:inline distT="0" distB="0" distL="0" distR="0">
-            <wp:extent cx="762000" cy="952500"/>
-            <wp:effectExtent l="0" t="0" r="0" b="0"/>
-            <wp:docPr id="7" name="Picture 7" descr="E:\games\team poker - card game\poker start\cards\2h.jpg"/>
-            <wp:cNvGraphicFramePr>
-              <a:graphicFrameLocks xmlns:a="http://schemas.openxmlformats.org/drawingml/2006/main" noChangeAspect="1"/>
-            </wp:cNvGraphicFramePr>
-            <a:graphic xmlns:a="http://schemas.openxmlformats.org/drawingml/2006/main">
-              <a:graphicData uri="http://schemas.openxmlformats.org/drawingml/2006/picture">
-                <pic:pic xmlns:pic="http://schemas.openxmlformats.org/drawingml/2006/picture">
-                  <pic:nvPicPr>
-                    <pic:cNvPr id="0" name="Picture 7" descr="E:\games\team poker - card game\poker start\cards\2h.jpg"/>
-                    <pic:cNvPicPr>
-                      <a:picLocks noChangeAspect="1" noChangeArrowheads="1"/>
-                    </pic:cNvPicPr>
-                  </pic:nvPicPr>
-                  <pic:blipFill>
-                    <a:blip r:embed="rId11">
-                      <a:extLst>
-                        <a:ext uri="{28A0092B-C50C-407E-A947-70E740481C1C}">
-                          <a14:useLocalDpi xmlns:a14="http://schemas.microsoft.com/office/drawing/2010/main" val="0"/>
-                        </a:ext>
-                      </a:extLst>
-                    </a:blip>
-                    <a:srcRect/>
-                    <a:stretch>
-                      <a:fillRect/>
-                    </a:stretch>
-                  </pic:blipFill>
-                  <pic:spPr bwMode="auto">
-                    <a:xfrm>
-                      <a:off x="0" y="0"/>
-                      <a:ext cx="762000" cy="952500"/>
-                    </a:xfrm>
-                    <a:prstGeom prst="rect">
-                      <a:avLst/>
-                    </a:prstGeom>
-                    <a:noFill/>
-                    <a:ln>
-                      <a:noFill/>
-                    </a:ln>
-                  </pic:spPr>
-                </pic:pic>
-              </a:graphicData>
-            </a:graphic>
-          </wp:inline>
-        </w:drawing>
-      </w:r>
-      <w:r>
-        <w:t xml:space="preserve"> </w:t>
-      </w:r>
-      <w:r>
-        <w:rPr>
-          <w:noProof/>
-          <w:lang w:eastAsia="en-US"/>
-        </w:rPr>
-        <w:drawing>
-          <wp:inline distT="0" distB="0" distL="0" distR="0">
-            <wp:extent cx="762000" cy="952500"/>
-            <wp:effectExtent l="0" t="0" r="0" b="0"/>
-            <wp:docPr id="6" name="Picture 6" descr="E:\games\team poker - card game\poker start\cards\2d.jpg"/>
-            <wp:cNvGraphicFramePr>
-              <a:graphicFrameLocks xmlns:a="http://schemas.openxmlformats.org/drawingml/2006/main" noChangeAspect="1"/>
-            </wp:cNvGraphicFramePr>
-            <a:graphic xmlns:a="http://schemas.openxmlformats.org/drawingml/2006/main">
-              <a:graphicData uri="http://schemas.openxmlformats.org/drawingml/2006/picture">
-                <pic:pic xmlns:pic="http://schemas.openxmlformats.org/drawingml/2006/picture">
-                  <pic:nvPicPr>
-                    <pic:cNvPr id="0" name="Picture 6" descr="E:\games\team poker - card game\poker start\cards\2d.jpg"/>
                     <pic:cNvPicPr>
                       <a:picLocks noChangeAspect="1" noChangeArrowheads="1"/>
                     </pic:cNvPicPr>
@@ -618,7 +966,7 @@
           <wp:inline distT="0" distB="0" distL="0" distR="0">
             <wp:extent cx="762000" cy="952500"/>
             <wp:effectExtent l="0" t="0" r="0" b="0"/>
-            <wp:docPr id="5" name="Picture 5" descr="E:\games\team poker - card game\poker start\cards\2c.jpg"/>
+            <wp:docPr id="7" name="Picture 7" descr="E:\games\team poker - card game\poker start\cards\2h.jpg"/>
             <wp:cNvGraphicFramePr>
               <a:graphicFrameLocks xmlns:a="http://schemas.openxmlformats.org/drawingml/2006/main" noChangeAspect="1"/>
             </wp:cNvGraphicFramePr>
@@ -626,7 +974,7 @@
               <a:graphicData uri="http://schemas.openxmlformats.org/drawingml/2006/picture">
                 <pic:pic xmlns:pic="http://schemas.openxmlformats.org/drawingml/2006/picture">
                   <pic:nvPicPr>
-                    <pic:cNvPr id="0" name="Picture 5" descr="E:\games\team poker - card game\poker start\cards\2c.jpg"/>
+                    <pic:cNvPr id="0" name="Picture 7" descr="E:\games\team poker - card game\poker start\cards\2h.jpg"/>
                     <pic:cNvPicPr>
                       <a:picLocks noChangeAspect="1" noChangeArrowheads="1"/>
                     </pic:cNvPicPr>
@@ -663,6 +1011,120 @@
           </wp:inline>
         </w:drawing>
       </w:r>
+      <w:r>
+        <w:t xml:space="preserve"> </w:t>
+      </w:r>
+      <w:r>
+        <w:rPr>
+          <w:noProof/>
+          <w:lang w:eastAsia="en-US"/>
+        </w:rPr>
+        <w:drawing>
+          <wp:inline distT="0" distB="0" distL="0" distR="0">
+            <wp:extent cx="762000" cy="952500"/>
+            <wp:effectExtent l="0" t="0" r="0" b="0"/>
+            <wp:docPr id="6" name="Picture 6" descr="E:\games\team poker - card game\poker start\cards\2d.jpg"/>
+            <wp:cNvGraphicFramePr>
+              <a:graphicFrameLocks xmlns:a="http://schemas.openxmlformats.org/drawingml/2006/main" noChangeAspect="1"/>
+            </wp:cNvGraphicFramePr>
+            <a:graphic xmlns:a="http://schemas.openxmlformats.org/drawingml/2006/main">
+              <a:graphicData uri="http://schemas.openxmlformats.org/drawingml/2006/picture">
+                <pic:pic xmlns:pic="http://schemas.openxmlformats.org/drawingml/2006/picture">
+                  <pic:nvPicPr>
+                    <pic:cNvPr id="0" name="Picture 6" descr="E:\games\team poker - card game\poker start\cards\2d.jpg"/>
+                    <pic:cNvPicPr>
+                      <a:picLocks noChangeAspect="1" noChangeArrowheads="1"/>
+                    </pic:cNvPicPr>
+                  </pic:nvPicPr>
+                  <pic:blipFill>
+                    <a:blip r:embed="rId14">
+                      <a:extLst>
+                        <a:ext uri="{28A0092B-C50C-407E-A947-70E740481C1C}">
+                          <a14:useLocalDpi xmlns:a14="http://schemas.microsoft.com/office/drawing/2010/main" val="0"/>
+                        </a:ext>
+                      </a:extLst>
+                    </a:blip>
+                    <a:srcRect/>
+                    <a:stretch>
+                      <a:fillRect/>
+                    </a:stretch>
+                  </pic:blipFill>
+                  <pic:spPr bwMode="auto">
+                    <a:xfrm>
+                      <a:off x="0" y="0"/>
+                      <a:ext cx="762000" cy="952500"/>
+                    </a:xfrm>
+                    <a:prstGeom prst="rect">
+                      <a:avLst/>
+                    </a:prstGeom>
+                    <a:noFill/>
+                    <a:ln>
+                      <a:noFill/>
+                    </a:ln>
+                  </pic:spPr>
+                </pic:pic>
+              </a:graphicData>
+            </a:graphic>
+          </wp:inline>
+        </w:drawing>
+      </w:r>
+      <w:r>
+        <w:t xml:space="preserve"> </w:t>
+      </w:r>
+      <w:r>
+        <w:rPr>
+          <w:noProof/>
+          <w:lang w:eastAsia="en-US"/>
+        </w:rPr>
+        <w:drawing>
+          <wp:inline distT="0" distB="0" distL="0" distR="0">
+            <wp:extent cx="762000" cy="952500"/>
+            <wp:effectExtent l="0" t="0" r="0" b="0"/>
+            <wp:docPr id="5" name="Picture 5" descr="E:\games\team poker - card game\poker start\cards\2c.jpg"/>
+            <wp:cNvGraphicFramePr>
+              <a:graphicFrameLocks xmlns:a="http://schemas.openxmlformats.org/drawingml/2006/main" noChangeAspect="1"/>
+            </wp:cNvGraphicFramePr>
+            <a:graphic xmlns:a="http://schemas.openxmlformats.org/drawingml/2006/main">
+              <a:graphicData uri="http://schemas.openxmlformats.org/drawingml/2006/picture">
+                <pic:pic xmlns:pic="http://schemas.openxmlformats.org/drawingml/2006/picture">
+                  <pic:nvPicPr>
+                    <pic:cNvPr id="0" name="Picture 5" descr="E:\games\team poker - card game\poker start\cards\2c.jpg"/>
+                    <pic:cNvPicPr>
+                      <a:picLocks noChangeAspect="1" noChangeArrowheads="1"/>
+                    </pic:cNvPicPr>
+                  </pic:nvPicPr>
+                  <pic:blipFill>
+                    <a:blip r:embed="rId15">
+                      <a:extLst>
+                        <a:ext uri="{28A0092B-C50C-407E-A947-70E740481C1C}">
+                          <a14:useLocalDpi xmlns:a14="http://schemas.microsoft.com/office/drawing/2010/main" val="0"/>
+                        </a:ext>
+                      </a:extLst>
+                    </a:blip>
+                    <a:srcRect/>
+                    <a:stretch>
+                      <a:fillRect/>
+                    </a:stretch>
+                  </pic:blipFill>
+                  <pic:spPr bwMode="auto">
+                    <a:xfrm>
+                      <a:off x="0" y="0"/>
+                      <a:ext cx="762000" cy="952500"/>
+                    </a:xfrm>
+                    <a:prstGeom prst="rect">
+                      <a:avLst/>
+                    </a:prstGeom>
+                    <a:noFill/>
+                    <a:ln>
+                      <a:noFill/>
+                    </a:ln>
+                  </pic:spPr>
+                </pic:pic>
+              </a:graphicData>
+            </a:graphic>
+          </wp:inline>
+        </w:drawing>
+      </w:r>
     </w:p>
     <w:p>
       <w:pPr>
@@ -725,7 +1187,7 @@
                     </pic:cNvPicPr>
                   </pic:nvPicPr>
                   <pic:blipFill>
-                    <a:blip r:embed="rId14">
+                    <a:blip r:embed="rId16">
                       <a:extLst>
                         <a:ext uri="{28A0092B-C50C-407E-A947-70E740481C1C}">
                           <a14:useLocalDpi xmlns:a14="http://schemas.microsoft.com/office/drawing/2010/main" val="0"/>
@@ -801,7 +1263,7 @@
                     </pic:cNvPicPr>
                   </pic:nvPicPr>
                   <pic:blipFill>
-                    <a:blip r:embed="rId15">
+                    <a:blip r:embed="rId17">
                       <a:extLst>
                         <a:ext uri="{28A0092B-C50C-407E-A947-70E740481C1C}">
                           <a14:useLocalDpi xmlns:a14="http://schemas.microsoft.com/office/drawing/2010/main" val="0"/>
@@ -942,7 +1404,7 @@
                     </pic:cNvPicPr>
                   </pic:nvPicPr>
                   <pic:blipFill>
-                    <a:blip r:embed="rId16">
+                    <a:blip r:embed="rId18">
                       <a:extLst>
                         <a:ext uri="{28A0092B-C50C-407E-A947-70E740481C1C}">
                           <a14:useLocalDpi xmlns:a14="http://schemas.microsoft.com/office/drawing/2010/main" val="0"/>
@@ -1005,7 +1467,7 @@
                     </pic:cNvPicPr>
                   </pic:nvPicPr>
                   <pic:blipFill>
-                    <a:blip r:embed="rId17">
+                    <a:blip r:embed="rId19">
                       <a:extLst>
                         <a:ext uri="{28A0092B-C50C-407E-A947-70E740481C1C}">
                           <a14:useLocalDpi xmlns:a14="http://schemas.microsoft.com/office/drawing/2010/main" val="0"/>
@@ -1069,7 +1531,7 @@
                     </pic:cNvPicPr>
                   </pic:nvPicPr>
                   <pic:blipFill>
-                    <a:blip r:embed="rId18">
+                    <a:blip r:embed="rId20">
                       <a:extLst>
                         <a:ext uri="{28A0092B-C50C-407E-A947-70E740481C1C}">
                           <a14:useLocalDpi xmlns:a14="http://schemas.microsoft.com/office/drawing/2010/main" val="0"/>
@@ -1171,7 +1633,7 @@
                     </pic:cNvPicPr>
                   </pic:nvPicPr>
                   <pic:blipFill>
-                    <a:blip r:embed="rId19">
+                    <a:blip r:embed="rId21">
                       <a:extLst>
                         <a:ext uri="{28A0092B-C50C-407E-A947-70E740481C1C}">
                           <a14:useLocalDpi xmlns:a14="http://schemas.microsoft.com/office/drawing/2010/main" val="0"/>
@@ -1235,7 +1697,7 @@
                     </pic:cNvPicPr>
                   </pic:nvPicPr>
                   <pic:blipFill>
-                    <a:blip r:embed="rId20">
+                    <a:blip r:embed="rId22">
                       <a:extLst>
                         <a:ext uri="{28A0092B-C50C-407E-A947-70E740481C1C}">
                           <a14:useLocalDpi xmlns:a14="http://schemas.microsoft.com/office/drawing/2010/main" val="0"/>
@@ -1376,7 +1838,7 @@
                     </pic:cNvPicPr>
                   </pic:nvPicPr>
                   <pic:blipFill>
-                    <a:blip r:embed="rId21">
+                    <a:blip r:embed="rId23">
                       <a:extLst>
                         <a:ext uri="{28A0092B-C50C-407E-A947-70E740481C1C}">
                           <a14:useLocalDpi xmlns:a14="http://schemas.microsoft.com/office/drawing/2010/main" val="0"/>
@@ -1482,7 +1944,7 @@
                     </pic:cNvPicPr>
                   </pic:nvPicPr>
                   <pic:blipFill>
-                    <a:blip r:embed="rId22">
+                    <a:blip r:embed="rId24">
                       <a:extLst>
                         <a:ext uri="{28A0092B-C50C-407E-A947-70E740481C1C}">
                           <a14:useLocalDpi xmlns:a14="http://schemas.microsoft.com/office/drawing/2010/main" val="0"/>
@@ -1557,7 +2019,7 @@
                     </pic:cNvPicPr>
                   </pic:nvPicPr>
                   <pic:blipFill>
-                    <a:blip r:embed="rId23">
+                    <a:blip r:embed="rId25">
                       <a:extLst>
                         <a:ext uri="{28A0092B-C50C-407E-A947-70E740481C1C}">
                           <a14:useLocalDpi xmlns:a14="http://schemas.microsoft.com/office/drawing/2010/main" val="0"/>
@@ -1657,7 +2119,7 @@
                     </pic:cNvPicPr>
                   </pic:nvPicPr>
                   <pic:blipFill>
-                    <a:blip r:embed="rId24">
+                    <a:blip r:embed="rId26">
                       <a:extLst>
                         <a:ext uri="{28A0092B-C50C-407E-A947-70E740481C1C}">
                           <a14:useLocalDpi xmlns:a14="http://schemas.microsoft.com/office/drawing/2010/main" val="0"/>
@@ -1744,7 +2206,7 @@
                     </pic:cNvPicPr>
                   </pic:nvPicPr>
                   <pic:blipFill>
-                    <a:blip r:embed="rId25">
+                    <a:blip r:embed="rId27">
                       <a:extLst>
                         <a:ext uri="{28A0092B-C50C-407E-A947-70E740481C1C}">
                           <a14:useLocalDpi xmlns:a14="http://schemas.microsoft.com/office/drawing/2010/main" val="0"/>
@@ -1779,7 +2241,9 @@
     <w:sectPr>
       <w:pgSz w:w="12240" w:h="15840"/>
       <w:pgMar w:top="1440" w:right="1440" w:bottom="1440" w:left="1440" w:header="720" w:footer="720" w:gutter="0"/>
+      <w:pgNumType w:start="0"/>
       <w:cols w:space="720"/>
+      <w:titlePg/>
       <w:docGrid w:linePitch="360"/>
     </w:sectPr>
   </w:body>
@@ -2326,6 +2790,29 @@
       <w:u w:val="single"/>
     </w:rPr>
   </w:style>
+  <w:style w:type="paragraph" w:styleId="NoSpacing">
+    <w:name w:val="No Spacing"/>
+    <w:link w:val="NoSpacingChar"/>
+    <w:uiPriority w:val="1"/>
+    <w:qFormat/>
+    <w:rsid w:val="00FC236E"/>
+    <w:pPr>
+      <w:spacing w:after="0" w:line="240" w:lineRule="auto"/>
+    </w:pPr>
+    <w:rPr>
+      <w:lang w:eastAsia="en-US"/>
+    </w:rPr>
+  </w:style>
+  <w:style w:type="character" w:customStyle="1" w:styleId="NoSpacingChar">
+    <w:name w:val="No Spacing Char"/>
+    <w:basedOn w:val="DefaultParagraphFont"/>
+    <w:link w:val="NoSpacing"/>
+    <w:uiPriority w:val="1"/>
+    <w:rsid w:val="00FC236E"/>
+    <w:rPr>
+      <w:lang w:eastAsia="en-US"/>
+    </w:rPr>
+  </w:style>
 </w:styles>
 </file>
 
@@ -2588,4 +3075,23 @@
     </a:ext>
   </a:extLst>
 </a:theme>
+</file>
+
+<file path=customXml/item1.xml><?xml version="1.0" encoding="utf-8"?>
+<CoverPageProperties xmlns="http://schemas.microsoft.com/office/2006/coverPageProps">
+  <PublishDate/>
+  <Abstract/>
+  <CompanyAddress>[Company address]</CompanyAddress>
+  <CompanyPhone/>
+  <CompanyFax/>
+  <CompanyEmail/>
+</CoverPageProperties>
+</file>
+
+<file path=customXml/itemProps1.xml><?xml version="1.0" encoding="utf-8"?>
+<ds:datastoreItem xmlns:ds="http://schemas.openxmlformats.org/officeDocument/2006/customXml" ds:itemID="{55AF091B-3C7A-41E3-B477-F2FDAA23CFDA}">
+  <ds:schemaRefs>
+    <ds:schemaRef ds:uri="http://schemas.microsoft.com/office/2006/coverPageProps"/>
+  </ds:schemaRefs>
+</ds:datastoreItem>
 </file>
</xml_diff>